<commit_message>
angualr tutorial in progress
</commit_message>
<xml_diff>
--- a/Angular_basic_course.docx
+++ b/Angular_basic_course.docx
@@ -1411,6 +1411,15 @@
           <w:szCs w:val="26"/>
         </w:rPr>
         <w:t>:</w:t>
+      </w:r>
+      <w:r>
+        <w:rPr>
+          <w:bCs w:val="0"/>
+          <w:color w:val="000000" w:themeColor="text1"/>
+          <w:sz w:val="30"/>
+          <w:szCs w:val="26"/>
+        </w:rPr>
+        <w:t xml:space="preserve"> </w:t>
       </w:r>
     </w:p>
     <w:p>
@@ -6077,6 +6086,298 @@
           <w:szCs w:val="26"/>
         </w:rPr>
       </w:pPr>
+      <w:r>
+        <w:rPr>
+          <w:rFonts w:ascii="Times New Roman" w:hAnsi="Times New Roman" w:cs="Times New Roman"/>
+          <w:color w:val="000000" w:themeColor="text1"/>
+          <w:sz w:val="26"/>
+          <w:szCs w:val="26"/>
+        </w:rPr>
+        <w:t>Styling use with component</w:t>
+      </w:r>
+    </w:p>
+    <w:p>
+      <w:pPr>
+        <w:rPr>
+          <w:rFonts w:ascii="Times New Roman" w:hAnsi="Times New Roman" w:cs="Times New Roman"/>
+          <w:color w:val="000000" w:themeColor="text1"/>
+          <w:sz w:val="26"/>
+          <w:szCs w:val="26"/>
+        </w:rPr>
+      </w:pPr>
+      <w:r>
+        <w:rPr>
+          <w:rFonts w:ascii="Times New Roman" w:hAnsi="Times New Roman" w:cs="Times New Roman"/>
+          <w:color w:val="000000" w:themeColor="text1"/>
+          <w:sz w:val="26"/>
+          <w:szCs w:val="26"/>
+        </w:rPr>
+        <w:t xml:space="preserve">Styling </w:t>
+      </w:r>
+      <w:r>
+        <w:rPr>
+          <w:rFonts w:ascii="Times New Roman" w:hAnsi="Times New Roman" w:cs="Times New Roman"/>
+          <w:color w:val="000000" w:themeColor="text1"/>
+          <w:sz w:val="26"/>
+          <w:szCs w:val="26"/>
+        </w:rPr>
+        <w:t>with whole application</w:t>
+      </w:r>
+    </w:p>
+    <w:p>
+      <w:pPr>
+        <w:rPr>
+          <w:rFonts w:ascii="Times New Roman" w:hAnsi="Times New Roman" w:cs="Times New Roman"/>
+          <w:color w:val="000000" w:themeColor="text1"/>
+          <w:sz w:val="26"/>
+          <w:szCs w:val="26"/>
+        </w:rPr>
+      </w:pPr>
+    </w:p>
+    <w:p>
+      <w:pPr>
+        <w:rPr>
+          <w:rFonts w:ascii="Times New Roman" w:hAnsi="Times New Roman" w:cs="Times New Roman"/>
+          <w:b/>
+          <w:color w:val="000000" w:themeColor="text1"/>
+          <w:sz w:val="30"/>
+          <w:szCs w:val="26"/>
+        </w:rPr>
+      </w:pPr>
+      <w:r>
+        <w:rPr>
+          <w:rFonts w:ascii="Times New Roman" w:hAnsi="Times New Roman" w:cs="Times New Roman"/>
+          <w:b/>
+          <w:color w:val="000000" w:themeColor="text1"/>
+          <w:sz w:val="30"/>
+          <w:szCs w:val="26"/>
+        </w:rPr>
+        <w:t>Property Binding:</w:t>
+      </w:r>
+    </w:p>
+    <w:p>
+      <w:pPr>
+        <w:rPr>
+          <w:rFonts w:ascii="Times New Roman" w:hAnsi="Times New Roman" w:cs="Times New Roman"/>
+          <w:color w:val="444444"/>
+          <w:sz w:val="26"/>
+          <w:szCs w:val="26"/>
+          <w:shd w:val="clear" w:color="auto" w:fill="FFFFFF"/>
+        </w:rPr>
+      </w:pPr>
+      <w:r>
+        <w:rPr>
+          <w:rFonts w:ascii="Times New Roman" w:hAnsi="Times New Roman" w:cs="Times New Roman"/>
+          <w:color w:val="444444"/>
+          <w:sz w:val="26"/>
+          <w:szCs w:val="26"/>
+          <w:shd w:val="clear" w:color="auto" w:fill="FFFFFF"/>
+        </w:rPr>
+        <w:t>Property binding in Angular helps you set values for properties of HTML elements or directives. Use property binding to do things such as toggle button features, set paths programmatically, and share values between components.</w:t>
+      </w:r>
+    </w:p>
+    <w:p>
+      <w:pPr>
+        <w:rPr>
+          <w:rFonts w:ascii="Times New Roman" w:hAnsi="Times New Roman" w:cs="Times New Roman"/>
+          <w:b/>
+          <w:color w:val="444444"/>
+          <w:sz w:val="30"/>
+          <w:szCs w:val="26"/>
+          <w:shd w:val="clear" w:color="auto" w:fill="FFFFFF"/>
+        </w:rPr>
+      </w:pPr>
+      <w:r>
+        <w:rPr>
+          <w:rFonts w:ascii="Times New Roman" w:hAnsi="Times New Roman" w:cs="Times New Roman"/>
+          <w:b/>
+          <w:color w:val="444444"/>
+          <w:sz w:val="30"/>
+          <w:szCs w:val="26"/>
+          <w:shd w:val="clear" w:color="auto" w:fill="FFFFFF"/>
+        </w:rPr>
+        <w:t>Example:</w:t>
+      </w:r>
+    </w:p>
+    <w:p>
+      <w:pPr>
+        <w:tabs>
+          <w:tab w:val="left" w:pos="916"/>
+          <w:tab w:val="left" w:pos="1832"/>
+          <w:tab w:val="left" w:pos="2748"/>
+          <w:tab w:val="left" w:pos="3664"/>
+          <w:tab w:val="left" w:pos="4580"/>
+          <w:tab w:val="left" w:pos="5496"/>
+          <w:tab w:val="left" w:pos="6412"/>
+          <w:tab w:val="left" w:pos="7328"/>
+          <w:tab w:val="left" w:pos="8244"/>
+          <w:tab w:val="left" w:pos="9160"/>
+          <w:tab w:val="left" w:pos="10076"/>
+          <w:tab w:val="left" w:pos="10992"/>
+          <w:tab w:val="left" w:pos="11908"/>
+          <w:tab w:val="left" w:pos="12824"/>
+          <w:tab w:val="left" w:pos="13740"/>
+          <w:tab w:val="left" w:pos="14656"/>
+        </w:tabs>
+        <w:spacing w:before="240" w:after="240" w:line="240" w:lineRule="auto"/>
+        <w:ind w:left="360" w:right="360"/>
+        <w:rPr>
+          <w:rFonts w:ascii="Courier New" w:eastAsia="Times New Roman" w:hAnsi="Courier New" w:cs="Courier New"/>
+          <w:sz w:val="20"/>
+          <w:szCs w:val="20"/>
+        </w:rPr>
+      </w:pPr>
+      <w:r>
+        <w:rPr>
+          <w:rFonts w:ascii="Courier New" w:eastAsia="Times New Roman" w:hAnsi="Courier New" w:cs="Courier New"/>
+          <w:color w:val="000088"/>
+        </w:rPr>
+        <w:t>&lt;</w:t>
+      </w:r>
+      <w:proofErr w:type="spellStart"/>
+      <w:r>
+        <w:rPr>
+          <w:rFonts w:ascii="Courier New" w:eastAsia="Times New Roman" w:hAnsi="Courier New" w:cs="Courier New"/>
+          <w:color w:val="444444"/>
+        </w:rPr>
+        <w:fldChar w:fldCharType="begin"/>
+      </w:r>
+      <w:r>
+        <w:rPr>
+          <w:rFonts w:ascii="Courier New" w:eastAsia="Times New Roman" w:hAnsi="Courier New" w:cs="Courier New"/>
+          <w:color w:val="444444"/>
+        </w:rPr>
+        <w:instrText xml:space="preserve"> HYPERLINK "https://angular.io/api/common/NgOptimizedImage" </w:instrText>
+      </w:r>
+      <w:r>
+        <w:rPr>
+          <w:rFonts w:ascii="Courier New" w:eastAsia="Times New Roman" w:hAnsi="Courier New" w:cs="Courier New"/>
+          <w:color w:val="444444"/>
+        </w:rPr>
+        <w:fldChar w:fldCharType="separate"/>
+      </w:r>
+      <w:r>
+        <w:rPr>
+          <w:rFonts w:ascii="inherit" w:eastAsia="Times New Roman" w:hAnsi="inherit" w:cs="Courier New"/>
+          <w:color w:val="000088"/>
+        </w:rPr>
+        <w:t>img</w:t>
+      </w:r>
+      <w:proofErr w:type="spellEnd"/>
+      <w:r>
+        <w:rPr>
+          <w:rFonts w:ascii="Courier New" w:eastAsia="Times New Roman" w:hAnsi="Courier New" w:cs="Courier New"/>
+          <w:color w:val="444444"/>
+        </w:rPr>
+        <w:fldChar w:fldCharType="end"/>
+      </w:r>
+      <w:r>
+        <w:rPr>
+          <w:rFonts w:ascii="Courier New" w:eastAsia="Times New Roman" w:hAnsi="Courier New" w:cs="Courier New"/>
+          <w:color w:val="000000"/>
+        </w:rPr>
+        <w:t xml:space="preserve"> </w:t>
+      </w:r>
+      <w:r>
+        <w:rPr>
+          <w:rFonts w:ascii="Courier New" w:eastAsia="Times New Roman" w:hAnsi="Courier New" w:cs="Courier New"/>
+          <w:color w:val="660066"/>
+        </w:rPr>
+        <w:t>alt</w:t>
+      </w:r>
+      <w:r>
+        <w:rPr>
+          <w:rFonts w:ascii="Courier New" w:eastAsia="Times New Roman" w:hAnsi="Courier New" w:cs="Courier New"/>
+          <w:color w:val="666600"/>
+        </w:rPr>
+        <w:t>=</w:t>
+      </w:r>
+      <w:r>
+        <w:rPr>
+          <w:rFonts w:ascii="Courier New" w:eastAsia="Times New Roman" w:hAnsi="Courier New" w:cs="Courier New"/>
+          <w:color w:val="880000"/>
+        </w:rPr>
+        <w:t>"item"</w:t>
+      </w:r>
+      <w:r>
+        <w:rPr>
+          <w:rFonts w:ascii="Courier New" w:eastAsia="Times New Roman" w:hAnsi="Courier New" w:cs="Courier New"/>
+          <w:color w:val="000000"/>
+        </w:rPr>
+        <w:t xml:space="preserve"> [</w:t>
+      </w:r>
+      <w:proofErr w:type="spellStart"/>
+      <w:r>
+        <w:rPr>
+          <w:rFonts w:ascii="Courier New" w:eastAsia="Times New Roman" w:hAnsi="Courier New" w:cs="Courier New"/>
+          <w:color w:val="660066"/>
+        </w:rPr>
+        <w:t>src</w:t>
+      </w:r>
+      <w:proofErr w:type="spellEnd"/>
+      <w:r>
+        <w:rPr>
+          <w:rFonts w:ascii="Courier New" w:eastAsia="Times New Roman" w:hAnsi="Courier New" w:cs="Courier New"/>
+          <w:color w:val="000000"/>
+        </w:rPr>
+        <w:t>]</w:t>
+      </w:r>
+      <w:r>
+        <w:rPr>
+          <w:rFonts w:ascii="Courier New" w:eastAsia="Times New Roman" w:hAnsi="Courier New" w:cs="Courier New"/>
+          <w:color w:val="666600"/>
+        </w:rPr>
+        <w:t>=</w:t>
+      </w:r>
+      <w:r>
+        <w:rPr>
+          <w:rFonts w:ascii="Courier New" w:eastAsia="Times New Roman" w:hAnsi="Courier New" w:cs="Courier New"/>
+          <w:color w:val="880000"/>
+        </w:rPr>
+        <w:t>"</w:t>
+      </w:r>
+      <w:proofErr w:type="spellStart"/>
+      <w:r>
+        <w:rPr>
+          <w:rFonts w:ascii="Courier New" w:eastAsia="Times New Roman" w:hAnsi="Courier New" w:cs="Courier New"/>
+          <w:color w:val="880000"/>
+        </w:rPr>
+        <w:t>itemImageUrl</w:t>
+      </w:r>
+      <w:proofErr w:type="spellEnd"/>
+      <w:r>
+        <w:rPr>
+          <w:rFonts w:ascii="Courier New" w:eastAsia="Times New Roman" w:hAnsi="Courier New" w:cs="Courier New"/>
+          <w:color w:val="880000"/>
+        </w:rPr>
+        <w:t>"</w:t>
+      </w:r>
+      <w:r>
+        <w:rPr>
+          <w:rFonts w:ascii="Courier New" w:eastAsia="Times New Roman" w:hAnsi="Courier New" w:cs="Courier New"/>
+          <w:color w:val="000088"/>
+        </w:rPr>
+        <w:t>&gt;</w:t>
+      </w:r>
+    </w:p>
+    <w:p>
+      <w:pPr>
+        <w:rPr>
+          <w:rFonts w:ascii="Times New Roman" w:hAnsi="Times New Roman" w:cs="Times New Roman"/>
+          <w:color w:val="000000" w:themeColor="text1"/>
+          <w:sz w:val="26"/>
+          <w:szCs w:val="26"/>
+        </w:rPr>
+      </w:pPr>
+      <w:r>
+        <w:rPr>
+          <w:rFonts w:ascii="Times New Roman" w:hAnsi="Times New Roman" w:cs="Times New Roman"/>
+          <w:color w:val="000000" w:themeColor="text1"/>
+          <w:sz w:val="26"/>
+          <w:szCs w:val="26"/>
+        </w:rPr>
+        <w:tab/>
+      </w:r>
       <w:bookmarkStart w:id="0" w:name="_GoBack"/>
       <w:bookmarkEnd w:id="0"/>
     </w:p>
@@ -7741,6 +8042,79 @@
       <w:iCs/>
     </w:rPr>
   </w:style>
+  <w:style w:type="paragraph" w:styleId="HTMLPreformatted">
+    <w:name w:val="HTML Preformatted"/>
+    <w:basedOn w:val="Normal"/>
+    <w:link w:val="HTMLPreformattedChar"/>
+    <w:uiPriority w:val="99"/>
+    <w:semiHidden/>
+    <w:unhideWhenUsed/>
+    <w:rsid w:val="00DB0EA9"/>
+    <w:pPr>
+      <w:tabs>
+        <w:tab w:val="left" w:pos="916"/>
+        <w:tab w:val="left" w:pos="1832"/>
+        <w:tab w:val="left" w:pos="2748"/>
+        <w:tab w:val="left" w:pos="3664"/>
+        <w:tab w:val="left" w:pos="4580"/>
+        <w:tab w:val="left" w:pos="5496"/>
+        <w:tab w:val="left" w:pos="6412"/>
+        <w:tab w:val="left" w:pos="7328"/>
+        <w:tab w:val="left" w:pos="8244"/>
+        <w:tab w:val="left" w:pos="9160"/>
+        <w:tab w:val="left" w:pos="10076"/>
+        <w:tab w:val="left" w:pos="10992"/>
+        <w:tab w:val="left" w:pos="11908"/>
+        <w:tab w:val="left" w:pos="12824"/>
+        <w:tab w:val="left" w:pos="13740"/>
+        <w:tab w:val="left" w:pos="14656"/>
+      </w:tabs>
+      <w:spacing w:after="0" w:line="240" w:lineRule="auto"/>
+    </w:pPr>
+    <w:rPr>
+      <w:rFonts w:ascii="Courier New" w:eastAsia="Times New Roman" w:hAnsi="Courier New" w:cs="Courier New"/>
+      <w:sz w:val="20"/>
+      <w:szCs w:val="20"/>
+    </w:rPr>
+  </w:style>
+  <w:style w:type="character" w:customStyle="1" w:styleId="HTMLPreformattedChar">
+    <w:name w:val="HTML Preformatted Char"/>
+    <w:basedOn w:val="DefaultParagraphFont"/>
+    <w:link w:val="HTMLPreformatted"/>
+    <w:uiPriority w:val="99"/>
+    <w:semiHidden/>
+    <w:rsid w:val="00DB0EA9"/>
+    <w:rPr>
+      <w:rFonts w:ascii="Courier New" w:eastAsia="Times New Roman" w:hAnsi="Courier New" w:cs="Courier New"/>
+      <w:sz w:val="20"/>
+      <w:szCs w:val="20"/>
+    </w:rPr>
+  </w:style>
+  <w:style w:type="character" w:customStyle="1" w:styleId="tag">
+    <w:name w:val="tag"/>
+    <w:basedOn w:val="DefaultParagraphFont"/>
+    <w:rsid w:val="00DB0EA9"/>
+  </w:style>
+  <w:style w:type="character" w:customStyle="1" w:styleId="pln">
+    <w:name w:val="pln"/>
+    <w:basedOn w:val="DefaultParagraphFont"/>
+    <w:rsid w:val="00DB0EA9"/>
+  </w:style>
+  <w:style w:type="character" w:customStyle="1" w:styleId="atn">
+    <w:name w:val="atn"/>
+    <w:basedOn w:val="DefaultParagraphFont"/>
+    <w:rsid w:val="00DB0EA9"/>
+  </w:style>
+  <w:style w:type="character" w:customStyle="1" w:styleId="pun">
+    <w:name w:val="pun"/>
+    <w:basedOn w:val="DefaultParagraphFont"/>
+    <w:rsid w:val="00DB0EA9"/>
+  </w:style>
+  <w:style w:type="character" w:customStyle="1" w:styleId="atv">
+    <w:name w:val="atv"/>
+    <w:basedOn w:val="DefaultParagraphFont"/>
+    <w:rsid w:val="00DB0EA9"/>
+  </w:style>
 </w:styles>
 </file>
 
@@ -8010,7 +8384,7 @@
 </file>
 
 <file path=customXml/itemProps1.xml><?xml version="1.0" encoding="utf-8"?>
-<ds:datastoreItem xmlns:ds="http://schemas.openxmlformats.org/officeDocument/2006/customXml" ds:itemID="{0E9FFE26-7FBE-4703-8BC1-CAFD228CAF77}">
+<ds:datastoreItem xmlns:ds="http://schemas.openxmlformats.org/officeDocument/2006/customXml" ds:itemID="{B6736C29-1A6E-40B6-A569-E90BAE307908}">
   <ds:schemaRefs>
     <ds:schemaRef ds:uri="http://schemas.openxmlformats.org/officeDocument/2006/bibliography"/>
   </ds:schemaRefs>

</xml_diff>